<commit_message>
New code addition on 19 th aug'
</commit_message>
<xml_diff>
--- a/Documentation/Screenshots.docx
+++ b/Documentation/Screenshots.docx
@@ -2,6 +2,371 @@
 <file path=word/document.xml><?xml version="1.0" encoding="utf-8"?>
 <w:document xmlns:wpc="http://schemas.microsoft.com/office/word/2010/wordprocessingCanvas" xmlns:cx="http://schemas.microsoft.com/office/drawing/2014/chartex" xmlns:cx1="http://schemas.microsoft.com/office/drawing/2015/9/8/chartex" xmlns:cx2="http://schemas.microsoft.com/office/drawing/2015/10/21/chartex" xmlns:cx3="http://schemas.microsoft.com/office/drawing/2016/5/9/chartex" xmlns:cx4="http://schemas.microsoft.com/office/drawing/2016/5/10/chartex" xmlns:cx5="http://schemas.microsoft.com/office/drawing/2016/5/11/chartex" xmlns:cx6="http://schemas.microsoft.com/office/drawing/2016/5/12/chartex" xmlns:cx7="http://schemas.microsoft.com/office/drawing/2016/5/13/chartex" xmlns:cx8="http://schemas.microsoft.com/office/drawing/2016/5/14/chartex" xmlns:mc="http://schemas.openxmlformats.org/markup-compatibility/2006" xmlns:aink="http://schemas.microsoft.com/office/drawing/2016/ink" xmlns:am3d="http://schemas.microsoft.com/office/drawing/2017/model3d" xmlns:o="urn:schemas-microsoft-com:office:office" xmlns:r="http://schemas.openxmlformats.org/officeDocument/2006/relationships" xmlns:m="http://schemas.openxmlformats.org/officeDocument/2006/math" xmlns:v="urn:schemas-microsoft-com:vml" xmlns:wp14="http://schemas.microsoft.com/office/word/2010/wordprocessingDrawing" xmlns:wp="http://schemas.openxmlformats.org/drawingml/2006/wordprocessingDrawing" xmlns:w10="urn:schemas-microsoft-com:office:word" xmlns:w="http://schemas.openxmlformats.org/wordprocessingml/2006/main" xmlns:w14="http://schemas.microsoft.com/office/word/2010/wordml" xmlns:w15="http://schemas.microsoft.com/office/word/2012/wordml" xmlns:w16cex="http://schemas.microsoft.com/office/word/2018/wordml/cex" xmlns:w16cid="http://schemas.microsoft.com/office/word/2016/wordml/cid" xmlns:w16="http://schemas.microsoft.com/office/word/2018/wordml" xmlns:w16sdtdh="http://schemas.microsoft.com/office/word/2020/wordml/sdtdatahash" xmlns:w16se="http://schemas.microsoft.com/office/word/2015/wordml/symex" xmlns:wpg="http://schemas.microsoft.com/office/word/2010/wordprocessingGroup" xmlns:wpi="http://schemas.microsoft.com/office/word/2010/wordprocessingInk" xmlns:wne="http://schemas.microsoft.com/office/word/2006/wordml" xmlns:wps="http://schemas.microsoft.com/office/word/2010/wordprocessingShape" mc:Ignorable="w14 w15 w16se w16cid w16 w16cex w16sdtdh wp14">
   <w:body>
+    <w:tbl>
+      <w:tblPr>
+        <w:tblStyle w:val="TableGrid"/>
+        <w:tblpPr w:leftFromText="180" w:rightFromText="180" w:vertAnchor="text" w:horzAnchor="margin" w:tblpY="1067"/>
+        <w:tblW w:w="0" w:type="auto"/>
+        <w:tblLook w:val="04A0" w:firstRow="1" w:lastRow="0" w:firstColumn="1" w:lastColumn="0" w:noHBand="0" w:noVBand="1"/>
+      </w:tblPr>
+      <w:tblGrid>
+        <w:gridCol w:w="9050"/>
+      </w:tblGrid>
+      <w:tr>
+        <w:trPr>
+          <w:trHeight w:val="459"/>
+        </w:trPr>
+        <w:tc>
+          <w:tcPr>
+            <w:tcW w:w="9050" w:type="dxa"/>
+            <w:shd w:val="clear" w:color="auto" w:fill="C9C9C9" w:themeFill="accent3" w:themeFillTint="99"/>
+          </w:tcPr>
+          <w:p>
+            <w:pPr>
+              <w:jc w:val="center"/>
+              <w:rPr>
+                <w:sz w:val="48"/>
+                <w:szCs w:val="48"/>
+              </w:rPr>
+            </w:pPr>
+            <w:r>
+              <w:rPr>
+                <w:sz w:val="48"/>
+                <w:szCs w:val="48"/>
+              </w:rPr>
+              <w:t>LockedMe.com</w:t>
+            </w:r>
+          </w:p>
+          <w:p>
+            <w:pPr>
+              <w:jc w:val="center"/>
+            </w:pPr>
+            <w:r>
+              <w:rPr>
+                <w:sz w:val="48"/>
+                <w:szCs w:val="48"/>
+              </w:rPr>
+              <w:t>(</w:t>
+            </w:r>
+            <w:r>
+              <w:rPr>
+                <w:sz w:val="48"/>
+                <w:szCs w:val="48"/>
+              </w:rPr>
+              <w:t>Application Screenshot</w:t>
+            </w:r>
+            <w:r>
+              <w:rPr>
+                <w:sz w:val="48"/>
+                <w:szCs w:val="48"/>
+              </w:rPr>
+              <w:t>)</w:t>
+            </w:r>
+          </w:p>
+        </w:tc>
+      </w:tr>
+    </w:tbl>
+    <w:p/>
+    <w:p/>
+    <w:p/>
+    <w:p/>
+    <w:p>
+      <w:r>
+        <w:t>Version History:</w:t>
+      </w:r>
+    </w:p>
+    <w:tbl>
+      <w:tblPr>
+        <w:tblStyle w:val="TableGrid"/>
+        <w:tblW w:w="0" w:type="auto"/>
+        <w:tblLook w:val="04A0" w:firstRow="1" w:lastRow="0" w:firstColumn="1" w:lastColumn="0" w:noHBand="0" w:noVBand="1"/>
+      </w:tblPr>
+      <w:tblGrid>
+        <w:gridCol w:w="4675"/>
+        <w:gridCol w:w="4675"/>
+      </w:tblGrid>
+      <w:tr>
+        <w:tc>
+          <w:tcPr>
+            <w:tcW w:w="4675" w:type="dxa"/>
+          </w:tcPr>
+          <w:p>
+            <w:r>
+              <w:t>Author</w:t>
+            </w:r>
+          </w:p>
+        </w:tc>
+        <w:tc>
+          <w:tcPr>
+            <w:tcW w:w="4675" w:type="dxa"/>
+          </w:tcPr>
+          <w:p>
+            <w:proofErr w:type="spellStart"/>
+            <w:r>
+              <w:t>Vishwajit</w:t>
+            </w:r>
+            <w:proofErr w:type="spellEnd"/>
+            <w:r>
+              <w:t xml:space="preserve"> Jogalekar</w:t>
+            </w:r>
+          </w:p>
+        </w:tc>
+      </w:tr>
+      <w:tr>
+        <w:tc>
+          <w:tcPr>
+            <w:tcW w:w="4675" w:type="dxa"/>
+          </w:tcPr>
+          <w:p>
+            <w:r>
+              <w:t>Purpose</w:t>
+            </w:r>
+          </w:p>
+        </w:tc>
+        <w:tc>
+          <w:tcPr>
+            <w:tcW w:w="4675" w:type="dxa"/>
+          </w:tcPr>
+          <w:p>
+            <w:r>
+              <w:t>Screenshot of application</w:t>
+            </w:r>
+          </w:p>
+        </w:tc>
+      </w:tr>
+      <w:tr>
+        <w:tc>
+          <w:tcPr>
+            <w:tcW w:w="4675" w:type="dxa"/>
+          </w:tcPr>
+          <w:p>
+            <w:r>
+              <w:t>Date</w:t>
+            </w:r>
+          </w:p>
+        </w:tc>
+        <w:tc>
+          <w:tcPr>
+            <w:tcW w:w="4675" w:type="dxa"/>
+          </w:tcPr>
+          <w:p>
+            <w:r>
+              <w:t>17</w:t>
+            </w:r>
+            <w:r>
+              <w:rPr>
+                <w:vertAlign w:val="superscript"/>
+              </w:rPr>
+              <w:t>th</w:t>
+            </w:r>
+            <w:r>
+              <w:t xml:space="preserve"> Aug 2021</w:t>
+            </w:r>
+          </w:p>
+        </w:tc>
+      </w:tr>
+      <w:tr>
+        <w:tc>
+          <w:tcPr>
+            <w:tcW w:w="4675" w:type="dxa"/>
+          </w:tcPr>
+          <w:p>
+            <w:r>
+              <w:t>Version</w:t>
+            </w:r>
+          </w:p>
+        </w:tc>
+        <w:tc>
+          <w:tcPr>
+            <w:tcW w:w="4675" w:type="dxa"/>
+          </w:tcPr>
+          <w:p>
+            <w:r>
+              <w:t>1.0</w:t>
+            </w:r>
+          </w:p>
+        </w:tc>
+      </w:tr>
+    </w:tbl>
+    <w:p/>
+    <w:p/>
+    <w:p/>
+    <w:p/>
+    <w:p/>
+    <w:p/>
+    <w:p/>
+    <w:p/>
+    <w:p/>
+    <w:p/>
+    <w:p/>
+    <w:p/>
+    <w:p/>
+    <w:p/>
+    <w:p/>
+    <w:p/>
+    <w:p/>
+    <w:p/>
+    <w:p/>
+    <w:p>
+      <w:pPr>
+        <w:pStyle w:val="ListParagraph"/>
+        <w:numPr>
+          <w:ilvl w:val="0"/>
+          <w:numId w:val="1"/>
+        </w:numPr>
+      </w:pPr>
+      <w:r>
+        <w:t>Main Welcome Page</w:t>
+      </w:r>
+    </w:p>
+    <w:p>
+      <w:r>
+        <w:rPr>
+          <w:noProof/>
+        </w:rPr>
+        <w:drawing>
+          <wp:inline distT="0" distB="0" distL="0" distR="0" wp14:anchorId="70BBAD1F" wp14:editId="6B176A41">
+            <wp:extent cx="5943600" cy="2505075"/>
+            <wp:effectExtent l="0" t="0" r="0" b="9525"/>
+            <wp:docPr id="1" name="Picture 1"/>
+            <wp:cNvGraphicFramePr>
+              <a:graphicFrameLocks xmlns:a="http://schemas.openxmlformats.org/drawingml/2006/main" noChangeAspect="1"/>
+            </wp:cNvGraphicFramePr>
+            <a:graphic xmlns:a="http://schemas.openxmlformats.org/drawingml/2006/main">
+              <a:graphicData uri="http://schemas.openxmlformats.org/drawingml/2006/picture">
+                <pic:pic xmlns:pic="http://schemas.openxmlformats.org/drawingml/2006/picture">
+                  <pic:nvPicPr>
+                    <pic:cNvPr id="1" name=""/>
+                    <pic:cNvPicPr/>
+                  </pic:nvPicPr>
+                  <pic:blipFill>
+                    <a:blip r:embed="rId5"/>
+                    <a:stretch>
+                      <a:fillRect/>
+                    </a:stretch>
+                  </pic:blipFill>
+                  <pic:spPr>
+                    <a:xfrm>
+                      <a:off x="0" y="0"/>
+                      <a:ext cx="5943600" cy="2505075"/>
+                    </a:xfrm>
+                    <a:prstGeom prst="rect">
+                      <a:avLst/>
+                    </a:prstGeom>
+                  </pic:spPr>
+                </pic:pic>
+              </a:graphicData>
+            </a:graphic>
+          </wp:inline>
+        </w:drawing>
+      </w:r>
+    </w:p>
+    <w:p>
+      <w:r>
+        <w:t>Display all files</w:t>
+      </w:r>
+    </w:p>
+    <w:p>
+      <w:r>
+        <w:rPr>
+          <w:noProof/>
+        </w:rPr>
+        <w:drawing>
+          <wp:inline distT="0" distB="0" distL="0" distR="0" wp14:anchorId="337E02EE" wp14:editId="044330E4">
+            <wp:extent cx="4943475" cy="2095500"/>
+            <wp:effectExtent l="0" t="0" r="9525" b="0"/>
+            <wp:docPr id="2" name="Picture 2"/>
+            <wp:cNvGraphicFramePr>
+              <a:graphicFrameLocks xmlns:a="http://schemas.openxmlformats.org/drawingml/2006/main" noChangeAspect="1"/>
+            </wp:cNvGraphicFramePr>
+            <a:graphic xmlns:a="http://schemas.openxmlformats.org/drawingml/2006/main">
+              <a:graphicData uri="http://schemas.openxmlformats.org/drawingml/2006/picture">
+                <pic:pic xmlns:pic="http://schemas.openxmlformats.org/drawingml/2006/picture">
+                  <pic:nvPicPr>
+                    <pic:cNvPr id="1" name=""/>
+                    <pic:cNvPicPr/>
+                  </pic:nvPicPr>
+                  <pic:blipFill>
+                    <a:blip r:embed="rId6"/>
+                    <a:stretch>
+                      <a:fillRect/>
+                    </a:stretch>
+                  </pic:blipFill>
+                  <pic:spPr>
+                    <a:xfrm>
+                      <a:off x="0" y="0"/>
+                      <a:ext cx="4943475" cy="2095500"/>
+                    </a:xfrm>
+                    <a:prstGeom prst="rect">
+                      <a:avLst/>
+                    </a:prstGeom>
+                  </pic:spPr>
+                </pic:pic>
+              </a:graphicData>
+            </a:graphic>
+          </wp:inline>
+        </w:drawing>
+      </w:r>
+    </w:p>
+    <w:p/>
+    <w:p/>
+    <w:p/>
+    <w:p/>
+    <w:p/>
+    <w:p/>
+    <w:p/>
+    <w:p>
+      <w:r>
+        <w:t>Add new File to folder</w:t>
+      </w:r>
+    </w:p>
+    <w:p>
+      <w:r>
+        <w:rPr>
+          <w:noProof/>
+        </w:rPr>
+        <w:lastRenderedPageBreak/>
+        <w:drawing>
+          <wp:inline distT="0" distB="0" distL="0" distR="0" wp14:anchorId="31E52EB8" wp14:editId="403E0DA1">
+            <wp:extent cx="5400675" cy="3295650"/>
+            <wp:effectExtent l="0" t="0" r="9525" b="0"/>
+            <wp:docPr id="3" name="Picture 3"/>
+            <wp:cNvGraphicFramePr>
+              <a:graphicFrameLocks xmlns:a="http://schemas.openxmlformats.org/drawingml/2006/main" noChangeAspect="1"/>
+            </wp:cNvGraphicFramePr>
+            <a:graphic xmlns:a="http://schemas.openxmlformats.org/drawingml/2006/main">
+              <a:graphicData uri="http://schemas.openxmlformats.org/drawingml/2006/picture">
+                <pic:pic xmlns:pic="http://schemas.openxmlformats.org/drawingml/2006/picture">
+                  <pic:nvPicPr>
+                    <pic:cNvPr id="1" name=""/>
+                    <pic:cNvPicPr/>
+                  </pic:nvPicPr>
+                  <pic:blipFill>
+                    <a:blip r:embed="rId7"/>
+                    <a:stretch>
+                      <a:fillRect/>
+                    </a:stretch>
+                  </pic:blipFill>
+                  <pic:spPr>
+                    <a:xfrm>
+                      <a:off x="0" y="0"/>
+                      <a:ext cx="5400675" cy="3295650"/>
+                    </a:xfrm>
+                    <a:prstGeom prst="rect">
+                      <a:avLst/>
+                    </a:prstGeom>
+                  </pic:spPr>
+                </pic:pic>
+              </a:graphicData>
+            </a:graphic>
+          </wp:inline>
+        </w:drawing>
+      </w:r>
+    </w:p>
+    <w:p/>
+    <w:p/>
+    <w:p/>
+    <w:p/>
     <w:p/>
     <w:sectPr>
       <w:pgSz w:w="12240" w:h="15840"/>
@@ -11,6 +376,103 @@
     </w:sectPr>
   </w:body>
 </w:document>
+</file>
+
+<file path=word/numbering.xml><?xml version="1.0" encoding="utf-8"?>
+<w:numbering xmlns:wpc="http://schemas.microsoft.com/office/word/2010/wordprocessingCanvas" xmlns:cx="http://schemas.microsoft.com/office/drawing/2014/chartex" xmlns:cx1="http://schemas.microsoft.com/office/drawing/2015/9/8/chartex" xmlns:cx2="http://schemas.microsoft.com/office/drawing/2015/10/21/chartex" xmlns:cx3="http://schemas.microsoft.com/office/drawing/2016/5/9/chartex" xmlns:cx4="http://schemas.microsoft.com/office/drawing/2016/5/10/chartex" xmlns:cx5="http://schemas.microsoft.com/office/drawing/2016/5/11/chartex" xmlns:cx6="http://schemas.microsoft.com/office/drawing/2016/5/12/chartex" xmlns:cx7="http://schemas.microsoft.com/office/drawing/2016/5/13/chartex" xmlns:cx8="http://schemas.microsoft.com/office/drawing/2016/5/14/chartex" xmlns:mc="http://schemas.openxmlformats.org/markup-compatibility/2006" xmlns:aink="http://schemas.microsoft.com/office/drawing/2016/ink" xmlns:am3d="http://schemas.microsoft.com/office/drawing/2017/model3d" xmlns:o="urn:schemas-microsoft-com:office:office" xmlns:r="http://schemas.openxmlformats.org/officeDocument/2006/relationships" xmlns:m="http://schemas.openxmlformats.org/officeDocument/2006/math" xmlns:v="urn:schemas-microsoft-com:vml" xmlns:wp14="http://schemas.microsoft.com/office/word/2010/wordprocessingDrawing" xmlns:wp="http://schemas.openxmlformats.org/drawingml/2006/wordprocessingDrawing" xmlns:w10="urn:schemas-microsoft-com:office:word" xmlns:w="http://schemas.openxmlformats.org/wordprocessingml/2006/main" xmlns:w14="http://schemas.microsoft.com/office/word/2010/wordml" xmlns:w15="http://schemas.microsoft.com/office/word/2012/wordml" xmlns:w16cex="http://schemas.microsoft.com/office/word/2018/wordml/cex" xmlns:w16cid="http://schemas.microsoft.com/office/word/2016/wordml/cid" xmlns:w16="http://schemas.microsoft.com/office/word/2018/wordml" xmlns:w16sdtdh="http://schemas.microsoft.com/office/word/2020/wordml/sdtdatahash" xmlns:w16se="http://schemas.microsoft.com/office/word/2015/wordml/symex" xmlns:wpg="http://schemas.microsoft.com/office/word/2010/wordprocessingGroup" xmlns:wpi="http://schemas.microsoft.com/office/word/2010/wordprocessingInk" xmlns:wne="http://schemas.microsoft.com/office/word/2006/wordml" xmlns:wps="http://schemas.microsoft.com/office/word/2010/wordprocessingShape" mc:Ignorable="w14 w15 w16se w16cid w16 w16cex w16sdtdh wp14">
+  <w:abstractNum w:abstractNumId="0" w15:restartNumberingAfterBreak="0">
+    <w:nsid w:val="09506804"/>
+    <w:multiLevelType w:val="hybridMultilevel"/>
+    <w:tmpl w:val="3438C392"/>
+    <w:lvl w:ilvl="0" w:tplc="0409000F">
+      <w:start w:val="1"/>
+      <w:numFmt w:val="decimal"/>
+      <w:lvlText w:val="%1."/>
+      <w:lvlJc w:val="left"/>
+      <w:pPr>
+        <w:ind w:left="720" w:hanging="360"/>
+      </w:pPr>
+      <w:rPr>
+        <w:rFonts w:hint="default"/>
+      </w:rPr>
+    </w:lvl>
+    <w:lvl w:ilvl="1" w:tplc="04090019" w:tentative="1">
+      <w:start w:val="1"/>
+      <w:numFmt w:val="lowerLetter"/>
+      <w:lvlText w:val="%2."/>
+      <w:lvlJc w:val="left"/>
+      <w:pPr>
+        <w:ind w:left="1440" w:hanging="360"/>
+      </w:pPr>
+    </w:lvl>
+    <w:lvl w:ilvl="2" w:tplc="0409001B" w:tentative="1">
+      <w:start w:val="1"/>
+      <w:numFmt w:val="lowerRoman"/>
+      <w:lvlText w:val="%3."/>
+      <w:lvlJc w:val="right"/>
+      <w:pPr>
+        <w:ind w:left="2160" w:hanging="180"/>
+      </w:pPr>
+    </w:lvl>
+    <w:lvl w:ilvl="3" w:tplc="0409000F" w:tentative="1">
+      <w:start w:val="1"/>
+      <w:numFmt w:val="decimal"/>
+      <w:lvlText w:val="%4."/>
+      <w:lvlJc w:val="left"/>
+      <w:pPr>
+        <w:ind w:left="2880" w:hanging="360"/>
+      </w:pPr>
+    </w:lvl>
+    <w:lvl w:ilvl="4" w:tplc="04090019" w:tentative="1">
+      <w:start w:val="1"/>
+      <w:numFmt w:val="lowerLetter"/>
+      <w:lvlText w:val="%5."/>
+      <w:lvlJc w:val="left"/>
+      <w:pPr>
+        <w:ind w:left="3600" w:hanging="360"/>
+      </w:pPr>
+    </w:lvl>
+    <w:lvl w:ilvl="5" w:tplc="0409001B" w:tentative="1">
+      <w:start w:val="1"/>
+      <w:numFmt w:val="lowerRoman"/>
+      <w:lvlText w:val="%6."/>
+      <w:lvlJc w:val="right"/>
+      <w:pPr>
+        <w:ind w:left="4320" w:hanging="180"/>
+      </w:pPr>
+    </w:lvl>
+    <w:lvl w:ilvl="6" w:tplc="0409000F" w:tentative="1">
+      <w:start w:val="1"/>
+      <w:numFmt w:val="decimal"/>
+      <w:lvlText w:val="%7."/>
+      <w:lvlJc w:val="left"/>
+      <w:pPr>
+        <w:ind w:left="5040" w:hanging="360"/>
+      </w:pPr>
+    </w:lvl>
+    <w:lvl w:ilvl="7" w:tplc="04090019" w:tentative="1">
+      <w:start w:val="1"/>
+      <w:numFmt w:val="lowerLetter"/>
+      <w:lvlText w:val="%8."/>
+      <w:lvlJc w:val="left"/>
+      <w:pPr>
+        <w:ind w:left="5760" w:hanging="360"/>
+      </w:pPr>
+    </w:lvl>
+    <w:lvl w:ilvl="8" w:tplc="0409001B" w:tentative="1">
+      <w:start w:val="1"/>
+      <w:numFmt w:val="lowerRoman"/>
+      <w:lvlText w:val="%9."/>
+      <w:lvlJc w:val="right"/>
+      <w:pPr>
+        <w:ind w:left="6480" w:hanging="180"/>
+      </w:pPr>
+    </w:lvl>
+  </w:abstractNum>
+  <w:num w:numId="1">
+    <w:abstractNumId w:val="0"/>
+  </w:num>
+</w:numbering>
 </file>
 
 <file path=word/styles.xml><?xml version="1.0" encoding="utf-8"?>
@@ -439,6 +901,36 @@
     <w:semiHidden/>
     <w:unhideWhenUsed/>
   </w:style>
+  <w:style w:type="table" w:styleId="TableGrid">
+    <w:name w:val="Table Grid"/>
+    <w:basedOn w:val="TableNormal"/>
+    <w:uiPriority w:val="39"/>
+    <w:rsid w:val="004F3CDB"/>
+    <w:pPr>
+      <w:spacing w:after="0" w:line="240" w:lineRule="auto"/>
+    </w:pPr>
+    <w:tblPr>
+      <w:tblBorders>
+        <w:top w:val="single" w:sz="4" w:space="0" w:color="auto"/>
+        <w:left w:val="single" w:sz="4" w:space="0" w:color="auto"/>
+        <w:bottom w:val="single" w:sz="4" w:space="0" w:color="auto"/>
+        <w:right w:val="single" w:sz="4" w:space="0" w:color="auto"/>
+        <w:insideH w:val="single" w:sz="4" w:space="0" w:color="auto"/>
+        <w:insideV w:val="single" w:sz="4" w:space="0" w:color="auto"/>
+      </w:tblBorders>
+    </w:tblPr>
+  </w:style>
+  <w:style w:type="paragraph" w:styleId="ListParagraph">
+    <w:name w:val="List Paragraph"/>
+    <w:basedOn w:val="Normal"/>
+    <w:uiPriority w:val="34"/>
+    <w:qFormat/>
+    <w:rsid w:val="00F76D70"/>
+    <w:pPr>
+      <w:ind w:left="720"/>
+      <w:contextualSpacing/>
+    </w:pPr>
+  </w:style>
 </w:styles>
 </file>
 

</xml_diff>

<commit_message>
Code Optimization and correction after Testing
</commit_message>
<xml_diff>
--- a/Documentation/Screenshots.docx
+++ b/Documentation/Screenshots.docx
@@ -10,7 +10,7 @@
         <w:tblLook w:val="04A0" w:firstRow="1" w:lastRow="0" w:firstColumn="1" w:lastColumn="0" w:noHBand="0" w:noVBand="1"/>
       </w:tblPr>
       <w:tblGrid>
-        <w:gridCol w:w="9050"/>
+        <w:gridCol w:w="9016"/>
       </w:tblGrid>
       <w:tr>
         <w:trPr>
@@ -29,6 +29,7 @@
                 <w:szCs w:val="48"/>
               </w:rPr>
             </w:pPr>
+            <w:bookmarkStart w:id="0" w:name="_Hlk80237723"/>
             <w:r>
               <w:rPr>
                 <w:sz w:val="48"/>
@@ -43,33 +44,23 @@
             </w:pPr>
             <w:r>
               <w:rPr>
+                <w:color w:val="C45911" w:themeColor="accent2" w:themeShade="BF"/>
                 <w:sz w:val="48"/>
                 <w:szCs w:val="48"/>
               </w:rPr>
-              <w:t>(</w:t>
-            </w:r>
-            <w:r>
-              <w:rPr>
-                <w:sz w:val="48"/>
-                <w:szCs w:val="48"/>
-              </w:rPr>
-              <w:t>Application Screenshot</w:t>
-            </w:r>
-            <w:r>
-              <w:rPr>
-                <w:sz w:val="48"/>
-                <w:szCs w:val="48"/>
-              </w:rPr>
-              <w:t>)</w:t>
+              <w:t>(Application Screenshot)</w:t>
             </w:r>
           </w:p>
         </w:tc>
       </w:tr>
+      <w:bookmarkEnd w:id="0"/>
     </w:tbl>
     <w:p/>
     <w:p/>
     <w:p/>
-    <w:p/>
+    <w:p>
+      <w:bookmarkStart w:id="1" w:name="_Hlk80237698"/>
+    </w:p>
     <w:p>
       <w:r>
         <w:t>Version History:</w:t>
@@ -82,8 +73,8 @@
         <w:tblLook w:val="04A0" w:firstRow="1" w:lastRow="0" w:firstColumn="1" w:lastColumn="0" w:noHBand="0" w:noVBand="1"/>
       </w:tblPr>
       <w:tblGrid>
-        <w:gridCol w:w="4675"/>
-        <w:gridCol w:w="4675"/>
+        <w:gridCol w:w="4502"/>
+        <w:gridCol w:w="4514"/>
       </w:tblGrid>
       <w:tr>
         <w:tc>
@@ -189,34 +180,131 @@
       </w:tr>
     </w:tbl>
     <w:p/>
-    <w:p/>
-    <w:p/>
-    <w:p/>
-    <w:p/>
-    <w:p/>
-    <w:p/>
-    <w:p/>
-    <w:p/>
-    <w:p/>
-    <w:p/>
-    <w:p/>
-    <w:p/>
-    <w:p/>
-    <w:p/>
-    <w:p/>
-    <w:p/>
-    <w:p/>
+    <w:bookmarkEnd w:id="1"/>
+    <w:p/>
+    <w:p/>
+    <w:p/>
+    <w:p/>
+    <w:p/>
+    <w:p/>
+    <w:p/>
+    <w:p/>
+    <w:p/>
+    <w:p/>
+    <w:p/>
+    <w:p/>
+    <w:p/>
+    <w:p/>
+    <w:p/>
+    <w:p/>
+    <w:p/>
+    <w:p/>
+    <w:p/>
+    <w:p/>
+    <w:p/>
+    <w:sdt>
+      <w:sdtPr>
+        <w:id w:val="-190071357"/>
+        <w:docPartObj>
+          <w:docPartGallery w:val="Table of Contents"/>
+          <w:docPartUnique/>
+        </w:docPartObj>
+      </w:sdtPr>
+      <w:sdtEndPr>
+        <w:rPr>
+          <w:rFonts w:asciiTheme="minorHAnsi" w:eastAsiaTheme="minorHAnsi" w:hAnsiTheme="minorHAnsi" w:cstheme="minorBidi"/>
+          <w:b/>
+          <w:bCs/>
+          <w:noProof/>
+          <w:color w:val="auto"/>
+          <w:sz w:val="22"/>
+          <w:szCs w:val="22"/>
+        </w:rPr>
+      </w:sdtEndPr>
+      <w:sdtContent>
+        <w:p>
+          <w:pPr>
+            <w:pStyle w:val="TOCHeading"/>
+          </w:pPr>
+          <w:r>
+            <w:t>Contents</w:t>
+          </w:r>
+        </w:p>
+        <w:p>
+          <w:r>
+            <w:t>1.Main menu display</w:t>
+          </w:r>
+        </w:p>
+        <w:p>
+          <w:r>
+            <w:t>2. Display Files in ascending order.</w:t>
+          </w:r>
+        </w:p>
+        <w:p>
+          <w:r>
+            <w:t>3</w:t>
+          </w:r>
+          <w:r>
+            <w:t>.Add new File</w:t>
+          </w:r>
+        </w:p>
+        <w:p>
+          <w:r>
+            <w:t>4</w:t>
+          </w:r>
+          <w:r>
+            <w:t>. Dele</w:t>
+          </w:r>
+          <w:r>
+            <w:t>te files from directory</w:t>
+          </w:r>
+        </w:p>
+        <w:p>
+          <w:r>
+            <w:t>5. Search file</w:t>
+          </w:r>
+        </w:p>
+        <w:p>
+          <w:r>
+            <w:t xml:space="preserve">6. Exit </w:t>
+          </w:r>
+          <w:proofErr w:type="gramStart"/>
+          <w:r>
+            <w:t>From</w:t>
+          </w:r>
+          <w:proofErr w:type="gramEnd"/>
+          <w:r>
+            <w:t xml:space="preserve"> Application</w:t>
+          </w:r>
+        </w:p>
+      </w:sdtContent>
+    </w:sdt>
+    <w:p>
+      <w:r>
+        <w:br w:type="page"/>
+      </w:r>
+    </w:p>
     <w:p/>
     <w:p>
       <w:pPr>
         <w:pStyle w:val="ListParagraph"/>
         <w:numPr>
           <w:ilvl w:val="0"/>
-          <w:numId w:val="1"/>
+          <w:numId w:val="3"/>
         </w:numPr>
+        <w:rPr>
+          <w:color w:val="4472C4" w:themeColor="accent1"/>
+          <w:sz w:val="24"/>
+          <w:szCs w:val="24"/>
+        </w:rPr>
       </w:pPr>
       <w:r>
-        <w:t>Main Welcome Page</w:t>
+        <w:rPr>
+          <w:color w:val="4472C4" w:themeColor="accent1"/>
+          <w:sz w:val="24"/>
+          <w:szCs w:val="24"/>
+        </w:rPr>
+        <w:t>Main menu display.</w:t>
       </w:r>
     </w:p>
     <w:p>
@@ -225,57 +313,10 @@
           <w:noProof/>
         </w:rPr>
         <w:drawing>
-          <wp:inline distT="0" distB="0" distL="0" distR="0" wp14:anchorId="70BBAD1F" wp14:editId="6B176A41">
-            <wp:extent cx="5943600" cy="2505075"/>
-            <wp:effectExtent l="0" t="0" r="0" b="9525"/>
+          <wp:inline distT="0" distB="0" distL="0" distR="0" wp14:anchorId="21DA4F72" wp14:editId="4F268CE6">
+            <wp:extent cx="4429125" cy="1819275"/>
+            <wp:effectExtent l="0" t="0" r="9525" b="9525"/>
             <wp:docPr id="1" name="Picture 1"/>
-            <wp:cNvGraphicFramePr>
-              <a:graphicFrameLocks xmlns:a="http://schemas.openxmlformats.org/drawingml/2006/main" noChangeAspect="1"/>
-            </wp:cNvGraphicFramePr>
-            <a:graphic xmlns:a="http://schemas.openxmlformats.org/drawingml/2006/main">
-              <a:graphicData uri="http://schemas.openxmlformats.org/drawingml/2006/picture">
-                <pic:pic xmlns:pic="http://schemas.openxmlformats.org/drawingml/2006/picture">
-                  <pic:nvPicPr>
-                    <pic:cNvPr id="1" name=""/>
-                    <pic:cNvPicPr/>
-                  </pic:nvPicPr>
-                  <pic:blipFill>
-                    <a:blip r:embed="rId5"/>
-                    <a:stretch>
-                      <a:fillRect/>
-                    </a:stretch>
-                  </pic:blipFill>
-                  <pic:spPr>
-                    <a:xfrm>
-                      <a:off x="0" y="0"/>
-                      <a:ext cx="5943600" cy="2505075"/>
-                    </a:xfrm>
-                    <a:prstGeom prst="rect">
-                      <a:avLst/>
-                    </a:prstGeom>
-                  </pic:spPr>
-                </pic:pic>
-              </a:graphicData>
-            </a:graphic>
-          </wp:inline>
-        </w:drawing>
-      </w:r>
-    </w:p>
-    <w:p>
-      <w:r>
-        <w:t>Display all files</w:t>
-      </w:r>
-    </w:p>
-    <w:p>
-      <w:r>
-        <w:rPr>
-          <w:noProof/>
-        </w:rPr>
-        <w:drawing>
-          <wp:inline distT="0" distB="0" distL="0" distR="0" wp14:anchorId="337E02EE" wp14:editId="044330E4">
-            <wp:extent cx="4943475" cy="2095500"/>
-            <wp:effectExtent l="0" t="0" r="9525" b="0"/>
-            <wp:docPr id="2" name="Picture 2"/>
             <wp:cNvGraphicFramePr>
               <a:graphicFrameLocks xmlns:a="http://schemas.openxmlformats.org/drawingml/2006/main" noChangeAspect="1"/>
             </wp:cNvGraphicFramePr>
@@ -295,7 +336,7 @@
                   <pic:spPr>
                     <a:xfrm>
                       <a:off x="0" y="0"/>
-                      <a:ext cx="4943475" cy="2095500"/>
+                      <a:ext cx="4429125" cy="1819275"/>
                     </a:xfrm>
                     <a:prstGeom prst="rect">
                       <a:avLst/>
@@ -308,16 +349,26 @@
         </w:drawing>
       </w:r>
     </w:p>
-    <w:p/>
-    <w:p/>
-    <w:p/>
-    <w:p/>
-    <w:p/>
-    <w:p/>
-    <w:p/>
     <w:p>
+      <w:pPr>
+        <w:pStyle w:val="ListParagraph"/>
+        <w:numPr>
+          <w:ilvl w:val="0"/>
+          <w:numId w:val="3"/>
+        </w:numPr>
+        <w:rPr>
+          <w:color w:val="4472C4" w:themeColor="accent1"/>
+          <w:sz w:val="24"/>
+          <w:szCs w:val="24"/>
+        </w:rPr>
+      </w:pPr>
       <w:r>
-        <w:t>Add new File to folder</w:t>
+        <w:rPr>
+          <w:color w:val="4472C4" w:themeColor="accent1"/>
+          <w:sz w:val="24"/>
+          <w:szCs w:val="24"/>
+        </w:rPr>
+        <w:t>Display contents of file</w:t>
       </w:r>
     </w:p>
     <w:p>
@@ -325,12 +376,11 @@
         <w:rPr>
           <w:noProof/>
         </w:rPr>
-        <w:lastRenderedPageBreak/>
         <w:drawing>
-          <wp:inline distT="0" distB="0" distL="0" distR="0" wp14:anchorId="31E52EB8" wp14:editId="403E0DA1">
-            <wp:extent cx="5400675" cy="3295650"/>
-            <wp:effectExtent l="0" t="0" r="9525" b="0"/>
-            <wp:docPr id="3" name="Picture 3"/>
+          <wp:inline distT="0" distB="0" distL="0" distR="0" wp14:anchorId="3B05E22D" wp14:editId="6BC2B5C8">
+            <wp:extent cx="4381500" cy="3981450"/>
+            <wp:effectExtent l="0" t="0" r="0" b="0"/>
+            <wp:docPr id="12" name="Picture 12"/>
             <wp:cNvGraphicFramePr>
               <a:graphicFrameLocks xmlns:a="http://schemas.openxmlformats.org/drawingml/2006/main" noChangeAspect="1"/>
             </wp:cNvGraphicFramePr>
@@ -350,7 +400,7 @@
                   <pic:spPr>
                     <a:xfrm>
                       <a:off x="0" y="0"/>
-                      <a:ext cx="5400675" cy="3295650"/>
+                      <a:ext cx="4381500" cy="3981450"/>
                     </a:xfrm>
                     <a:prstGeom prst="rect">
                       <a:avLst/>
@@ -366,10 +416,329 @@
     <w:p/>
     <w:p/>
     <w:p/>
+    <w:p>
+      <w:r>
+        <w:br w:type="page"/>
+      </w:r>
+    </w:p>
+    <w:p/>
+    <w:p>
+      <w:pPr>
+        <w:pStyle w:val="ListParagraph"/>
+        <w:numPr>
+          <w:ilvl w:val="0"/>
+          <w:numId w:val="3"/>
+        </w:numPr>
+        <w:rPr>
+          <w:color w:val="4472C4" w:themeColor="accent1"/>
+          <w:sz w:val="24"/>
+          <w:szCs w:val="24"/>
+        </w:rPr>
+      </w:pPr>
+      <w:r>
+        <w:rPr>
+          <w:color w:val="4472C4" w:themeColor="accent1"/>
+          <w:sz w:val="24"/>
+          <w:szCs w:val="24"/>
+        </w:rPr>
+        <w:t>Add file to folder.</w:t>
+      </w:r>
+    </w:p>
+    <w:p>
+      <w:r>
+        <w:rPr>
+          <w:noProof/>
+        </w:rPr>
+        <w:drawing>
+          <wp:inline distT="0" distB="0" distL="0" distR="0" wp14:anchorId="135A0D63" wp14:editId="00C03EEC">
+            <wp:extent cx="4381500" cy="2933700"/>
+            <wp:effectExtent l="0" t="0" r="0" b="0"/>
+            <wp:docPr id="7" name="Picture 7"/>
+            <wp:cNvGraphicFramePr>
+              <a:graphicFrameLocks xmlns:a="http://schemas.openxmlformats.org/drawingml/2006/main" noChangeAspect="1"/>
+            </wp:cNvGraphicFramePr>
+            <a:graphic xmlns:a="http://schemas.openxmlformats.org/drawingml/2006/main">
+              <a:graphicData uri="http://schemas.openxmlformats.org/drawingml/2006/picture">
+                <pic:pic xmlns:pic="http://schemas.openxmlformats.org/drawingml/2006/picture">
+                  <pic:nvPicPr>
+                    <pic:cNvPr id="1" name=""/>
+                    <pic:cNvPicPr/>
+                  </pic:nvPicPr>
+                  <pic:blipFill>
+                    <a:blip r:embed="rId8"/>
+                    <a:stretch>
+                      <a:fillRect/>
+                    </a:stretch>
+                  </pic:blipFill>
+                  <pic:spPr>
+                    <a:xfrm>
+                      <a:off x="0" y="0"/>
+                      <a:ext cx="4381500" cy="2933700"/>
+                    </a:xfrm>
+                    <a:prstGeom prst="rect">
+                      <a:avLst/>
+                    </a:prstGeom>
+                  </pic:spPr>
+                </pic:pic>
+              </a:graphicData>
+            </a:graphic>
+          </wp:inline>
+        </w:drawing>
+      </w:r>
+    </w:p>
+    <w:p/>
+    <w:p>
+      <w:pPr>
+        <w:pStyle w:val="ListParagraph"/>
+        <w:numPr>
+          <w:ilvl w:val="0"/>
+          <w:numId w:val="3"/>
+        </w:numPr>
+        <w:rPr>
+          <w:color w:val="4472C4" w:themeColor="accent1"/>
+          <w:sz w:val="24"/>
+          <w:szCs w:val="24"/>
+        </w:rPr>
+      </w:pPr>
+      <w:r>
+        <w:rPr>
+          <w:color w:val="4472C4" w:themeColor="accent1"/>
+          <w:sz w:val="24"/>
+          <w:szCs w:val="24"/>
+        </w:rPr>
+        <w:t>Delete file from folder.</w:t>
+      </w:r>
+    </w:p>
+    <w:p>
+      <w:r>
+        <w:rPr>
+          <w:noProof/>
+        </w:rPr>
+        <w:drawing>
+          <wp:inline distT="0" distB="0" distL="0" distR="0" wp14:anchorId="1FD6CAE4" wp14:editId="0E32621A">
+            <wp:extent cx="4400550" cy="2019300"/>
+            <wp:effectExtent l="0" t="0" r="0" b="0"/>
+            <wp:docPr id="8" name="Picture 8"/>
+            <wp:cNvGraphicFramePr>
+              <a:graphicFrameLocks xmlns:a="http://schemas.openxmlformats.org/drawingml/2006/main" noChangeAspect="1"/>
+            </wp:cNvGraphicFramePr>
+            <a:graphic xmlns:a="http://schemas.openxmlformats.org/drawingml/2006/main">
+              <a:graphicData uri="http://schemas.openxmlformats.org/drawingml/2006/picture">
+                <pic:pic xmlns:pic="http://schemas.openxmlformats.org/drawingml/2006/picture">
+                  <pic:nvPicPr>
+                    <pic:cNvPr id="1" name=""/>
+                    <pic:cNvPicPr/>
+                  </pic:nvPicPr>
+                  <pic:blipFill>
+                    <a:blip r:embed="rId9"/>
+                    <a:stretch>
+                      <a:fillRect/>
+                    </a:stretch>
+                  </pic:blipFill>
+                  <pic:spPr>
+                    <a:xfrm>
+                      <a:off x="0" y="0"/>
+                      <a:ext cx="4400550" cy="2019300"/>
+                    </a:xfrm>
+                    <a:prstGeom prst="rect">
+                      <a:avLst/>
+                    </a:prstGeom>
+                  </pic:spPr>
+                </pic:pic>
+              </a:graphicData>
+            </a:graphic>
+          </wp:inline>
+        </w:drawing>
+      </w:r>
+    </w:p>
+    <w:p/>
+    <w:p/>
+    <w:p/>
+    <w:p/>
+    <w:p/>
+    <w:p/>
+    <w:p/>
+    <w:p/>
+    <w:p/>
+    <w:p/>
+    <w:p>
+      <w:pPr>
+        <w:pStyle w:val="ListParagraph"/>
+        <w:numPr>
+          <w:ilvl w:val="0"/>
+          <w:numId w:val="3"/>
+        </w:numPr>
+        <w:rPr>
+          <w:color w:val="4472C4" w:themeColor="accent1"/>
+          <w:sz w:val="24"/>
+          <w:szCs w:val="24"/>
+        </w:rPr>
+      </w:pPr>
+      <w:r>
+        <w:rPr>
+          <w:color w:val="4472C4" w:themeColor="accent1"/>
+          <w:sz w:val="24"/>
+          <w:szCs w:val="24"/>
+        </w:rPr>
+        <w:t>Search file in directory.</w:t>
+      </w:r>
+    </w:p>
+    <w:p>
+      <w:r>
+        <w:rPr>
+          <w:noProof/>
+        </w:rPr>
+        <w:drawing>
+          <wp:inline distT="0" distB="0" distL="0" distR="0" wp14:anchorId="4D293362" wp14:editId="40A5043A">
+            <wp:extent cx="4391025" cy="2019300"/>
+            <wp:effectExtent l="0" t="0" r="9525" b="0"/>
+            <wp:docPr id="9" name="Picture 9"/>
+            <wp:cNvGraphicFramePr>
+              <a:graphicFrameLocks xmlns:a="http://schemas.openxmlformats.org/drawingml/2006/main" noChangeAspect="1"/>
+            </wp:cNvGraphicFramePr>
+            <a:graphic xmlns:a="http://schemas.openxmlformats.org/drawingml/2006/main">
+              <a:graphicData uri="http://schemas.openxmlformats.org/drawingml/2006/picture">
+                <pic:pic xmlns:pic="http://schemas.openxmlformats.org/drawingml/2006/picture">
+                  <pic:nvPicPr>
+                    <pic:cNvPr id="1" name=""/>
+                    <pic:cNvPicPr/>
+                  </pic:nvPicPr>
+                  <pic:blipFill>
+                    <a:blip r:embed="rId10"/>
+                    <a:stretch>
+                      <a:fillRect/>
+                    </a:stretch>
+                  </pic:blipFill>
+                  <pic:spPr>
+                    <a:xfrm>
+                      <a:off x="0" y="0"/>
+                      <a:ext cx="4391025" cy="2019300"/>
+                    </a:xfrm>
+                    <a:prstGeom prst="rect">
+                      <a:avLst/>
+                    </a:prstGeom>
+                  </pic:spPr>
+                </pic:pic>
+              </a:graphicData>
+            </a:graphic>
+          </wp:inline>
+        </w:drawing>
+      </w:r>
+    </w:p>
+    <w:p/>
+    <w:p>
+      <w:r>
+        <w:rPr>
+          <w:noProof/>
+        </w:rPr>
+        <w:drawing>
+          <wp:inline distT="0" distB="0" distL="0" distR="0" wp14:anchorId="2D228C56" wp14:editId="216E9291">
+            <wp:extent cx="4381500" cy="2019300"/>
+            <wp:effectExtent l="0" t="0" r="0" b="0"/>
+            <wp:docPr id="10" name="Picture 10"/>
+            <wp:cNvGraphicFramePr>
+              <a:graphicFrameLocks xmlns:a="http://schemas.openxmlformats.org/drawingml/2006/main" noChangeAspect="1"/>
+            </wp:cNvGraphicFramePr>
+            <a:graphic xmlns:a="http://schemas.openxmlformats.org/drawingml/2006/main">
+              <a:graphicData uri="http://schemas.openxmlformats.org/drawingml/2006/picture">
+                <pic:pic xmlns:pic="http://schemas.openxmlformats.org/drawingml/2006/picture">
+                  <pic:nvPicPr>
+                    <pic:cNvPr id="1" name=""/>
+                    <pic:cNvPicPr/>
+                  </pic:nvPicPr>
+                  <pic:blipFill>
+                    <a:blip r:embed="rId11"/>
+                    <a:stretch>
+                      <a:fillRect/>
+                    </a:stretch>
+                  </pic:blipFill>
+                  <pic:spPr>
+                    <a:xfrm>
+                      <a:off x="0" y="0"/>
+                      <a:ext cx="4381500" cy="2019300"/>
+                    </a:xfrm>
+                    <a:prstGeom prst="rect">
+                      <a:avLst/>
+                    </a:prstGeom>
+                  </pic:spPr>
+                </pic:pic>
+              </a:graphicData>
+            </a:graphic>
+          </wp:inline>
+        </w:drawing>
+      </w:r>
+    </w:p>
+    <w:p/>
+    <w:p>
+      <w:pPr>
+        <w:pStyle w:val="ListParagraph"/>
+        <w:numPr>
+          <w:ilvl w:val="0"/>
+          <w:numId w:val="3"/>
+        </w:numPr>
+        <w:rPr>
+          <w:color w:val="4472C4" w:themeColor="accent1"/>
+          <w:sz w:val="24"/>
+          <w:szCs w:val="24"/>
+        </w:rPr>
+      </w:pPr>
+      <w:r>
+        <w:rPr>
+          <w:color w:val="4472C4" w:themeColor="accent1"/>
+          <w:sz w:val="24"/>
+          <w:szCs w:val="24"/>
+        </w:rPr>
+        <w:t>Exit from application</w:t>
+      </w:r>
+    </w:p>
+    <w:p>
+      <w:r>
+        <w:rPr>
+          <w:noProof/>
+        </w:rPr>
+        <w:drawing>
+          <wp:inline distT="0" distB="0" distL="0" distR="0" wp14:anchorId="2B231B73" wp14:editId="7CE0E4EA">
+            <wp:extent cx="4381500" cy="1905000"/>
+            <wp:effectExtent l="0" t="0" r="0" b="0"/>
+            <wp:docPr id="11" name="Picture 11"/>
+            <wp:cNvGraphicFramePr>
+              <a:graphicFrameLocks xmlns:a="http://schemas.openxmlformats.org/drawingml/2006/main" noChangeAspect="1"/>
+            </wp:cNvGraphicFramePr>
+            <a:graphic xmlns:a="http://schemas.openxmlformats.org/drawingml/2006/main">
+              <a:graphicData uri="http://schemas.openxmlformats.org/drawingml/2006/picture">
+                <pic:pic xmlns:pic="http://schemas.openxmlformats.org/drawingml/2006/picture">
+                  <pic:nvPicPr>
+                    <pic:cNvPr id="1" name=""/>
+                    <pic:cNvPicPr/>
+                  </pic:nvPicPr>
+                  <pic:blipFill>
+                    <a:blip r:embed="rId12"/>
+                    <a:stretch>
+                      <a:fillRect/>
+                    </a:stretch>
+                  </pic:blipFill>
+                  <pic:spPr>
+                    <a:xfrm>
+                      <a:off x="0" y="0"/>
+                      <a:ext cx="4381500" cy="1905000"/>
+                    </a:xfrm>
+                    <a:prstGeom prst="rect">
+                      <a:avLst/>
+                    </a:prstGeom>
+                  </pic:spPr>
+                </pic:pic>
+              </a:graphicData>
+            </a:graphic>
+          </wp:inline>
+        </w:drawing>
+      </w:r>
+    </w:p>
+    <w:p/>
+    <w:p/>
     <w:p/>
     <w:p/>
     <w:sectPr>
-      <w:pgSz w:w="12240" w:h="15840"/>
+      <w:pgSz w:w="11906" w:h="16838" w:code="9"/>
       <w:pgMar w:top="1440" w:right="1440" w:bottom="1440" w:left="1440" w:header="720" w:footer="720" w:gutter="0"/>
       <w:cols w:space="720"/>
       <w:docGrid w:linePitch="360"/>
@@ -469,8 +838,376 @@
       </w:pPr>
     </w:lvl>
   </w:abstractNum>
+  <w:abstractNum w:abstractNumId="1" w15:restartNumberingAfterBreak="0">
+    <w:nsid w:val="1A0D11B2"/>
+    <w:multiLevelType w:val="hybridMultilevel"/>
+    <w:tmpl w:val="A764573A"/>
+    <w:lvl w:ilvl="0" w:tplc="0409000F">
+      <w:start w:val="1"/>
+      <w:numFmt w:val="decimal"/>
+      <w:lvlText w:val="%1."/>
+      <w:lvlJc w:val="left"/>
+      <w:pPr>
+        <w:ind w:left="720" w:hanging="360"/>
+      </w:pPr>
+      <w:rPr>
+        <w:rFonts w:hint="default"/>
+      </w:rPr>
+    </w:lvl>
+    <w:lvl w:ilvl="1" w:tplc="04090019" w:tentative="1">
+      <w:start w:val="1"/>
+      <w:numFmt w:val="lowerLetter"/>
+      <w:lvlText w:val="%2."/>
+      <w:lvlJc w:val="left"/>
+      <w:pPr>
+        <w:ind w:left="1440" w:hanging="360"/>
+      </w:pPr>
+    </w:lvl>
+    <w:lvl w:ilvl="2" w:tplc="0409001B" w:tentative="1">
+      <w:start w:val="1"/>
+      <w:numFmt w:val="lowerRoman"/>
+      <w:lvlText w:val="%3."/>
+      <w:lvlJc w:val="right"/>
+      <w:pPr>
+        <w:ind w:left="2160" w:hanging="180"/>
+      </w:pPr>
+    </w:lvl>
+    <w:lvl w:ilvl="3" w:tplc="0409000F" w:tentative="1">
+      <w:start w:val="1"/>
+      <w:numFmt w:val="decimal"/>
+      <w:lvlText w:val="%4."/>
+      <w:lvlJc w:val="left"/>
+      <w:pPr>
+        <w:ind w:left="2880" w:hanging="360"/>
+      </w:pPr>
+    </w:lvl>
+    <w:lvl w:ilvl="4" w:tplc="04090019" w:tentative="1">
+      <w:start w:val="1"/>
+      <w:numFmt w:val="lowerLetter"/>
+      <w:lvlText w:val="%5."/>
+      <w:lvlJc w:val="left"/>
+      <w:pPr>
+        <w:ind w:left="3600" w:hanging="360"/>
+      </w:pPr>
+    </w:lvl>
+    <w:lvl w:ilvl="5" w:tplc="0409001B" w:tentative="1">
+      <w:start w:val="1"/>
+      <w:numFmt w:val="lowerRoman"/>
+      <w:lvlText w:val="%6."/>
+      <w:lvlJc w:val="right"/>
+      <w:pPr>
+        <w:ind w:left="4320" w:hanging="180"/>
+      </w:pPr>
+    </w:lvl>
+    <w:lvl w:ilvl="6" w:tplc="0409000F" w:tentative="1">
+      <w:start w:val="1"/>
+      <w:numFmt w:val="decimal"/>
+      <w:lvlText w:val="%7."/>
+      <w:lvlJc w:val="left"/>
+      <w:pPr>
+        <w:ind w:left="5040" w:hanging="360"/>
+      </w:pPr>
+    </w:lvl>
+    <w:lvl w:ilvl="7" w:tplc="04090019" w:tentative="1">
+      <w:start w:val="1"/>
+      <w:numFmt w:val="lowerLetter"/>
+      <w:lvlText w:val="%8."/>
+      <w:lvlJc w:val="left"/>
+      <w:pPr>
+        <w:ind w:left="5760" w:hanging="360"/>
+      </w:pPr>
+    </w:lvl>
+    <w:lvl w:ilvl="8" w:tplc="0409001B" w:tentative="1">
+      <w:start w:val="1"/>
+      <w:numFmt w:val="lowerRoman"/>
+      <w:lvlText w:val="%9."/>
+      <w:lvlJc w:val="right"/>
+      <w:pPr>
+        <w:ind w:left="6480" w:hanging="180"/>
+      </w:pPr>
+    </w:lvl>
+  </w:abstractNum>
+  <w:abstractNum w:abstractNumId="2" w15:restartNumberingAfterBreak="0">
+    <w:nsid w:val="368D6E5F"/>
+    <w:multiLevelType w:val="hybridMultilevel"/>
+    <w:tmpl w:val="C6288706"/>
+    <w:lvl w:ilvl="0" w:tplc="0409000F">
+      <w:start w:val="3"/>
+      <w:numFmt w:val="decimal"/>
+      <w:lvlText w:val="%1."/>
+      <w:lvlJc w:val="left"/>
+      <w:pPr>
+        <w:ind w:left="360" w:hanging="360"/>
+      </w:pPr>
+      <w:rPr>
+        <w:rFonts w:hint="default"/>
+      </w:rPr>
+    </w:lvl>
+    <w:lvl w:ilvl="1" w:tplc="04090019" w:tentative="1">
+      <w:start w:val="1"/>
+      <w:numFmt w:val="lowerLetter"/>
+      <w:lvlText w:val="%2."/>
+      <w:lvlJc w:val="left"/>
+      <w:pPr>
+        <w:ind w:left="1440" w:hanging="360"/>
+      </w:pPr>
+    </w:lvl>
+    <w:lvl w:ilvl="2" w:tplc="0409001B" w:tentative="1">
+      <w:start w:val="1"/>
+      <w:numFmt w:val="lowerRoman"/>
+      <w:lvlText w:val="%3."/>
+      <w:lvlJc w:val="right"/>
+      <w:pPr>
+        <w:ind w:left="2160" w:hanging="180"/>
+      </w:pPr>
+    </w:lvl>
+    <w:lvl w:ilvl="3" w:tplc="0409000F" w:tentative="1">
+      <w:start w:val="1"/>
+      <w:numFmt w:val="decimal"/>
+      <w:lvlText w:val="%4."/>
+      <w:lvlJc w:val="left"/>
+      <w:pPr>
+        <w:ind w:left="2880" w:hanging="360"/>
+      </w:pPr>
+    </w:lvl>
+    <w:lvl w:ilvl="4" w:tplc="04090019" w:tentative="1">
+      <w:start w:val="1"/>
+      <w:numFmt w:val="lowerLetter"/>
+      <w:lvlText w:val="%5."/>
+      <w:lvlJc w:val="left"/>
+      <w:pPr>
+        <w:ind w:left="3600" w:hanging="360"/>
+      </w:pPr>
+    </w:lvl>
+    <w:lvl w:ilvl="5" w:tplc="0409001B" w:tentative="1">
+      <w:start w:val="1"/>
+      <w:numFmt w:val="lowerRoman"/>
+      <w:lvlText w:val="%6."/>
+      <w:lvlJc w:val="right"/>
+      <w:pPr>
+        <w:ind w:left="4320" w:hanging="180"/>
+      </w:pPr>
+    </w:lvl>
+    <w:lvl w:ilvl="6" w:tplc="0409000F" w:tentative="1">
+      <w:start w:val="1"/>
+      <w:numFmt w:val="decimal"/>
+      <w:lvlText w:val="%7."/>
+      <w:lvlJc w:val="left"/>
+      <w:pPr>
+        <w:ind w:left="5040" w:hanging="360"/>
+      </w:pPr>
+    </w:lvl>
+    <w:lvl w:ilvl="7" w:tplc="04090019" w:tentative="1">
+      <w:start w:val="1"/>
+      <w:numFmt w:val="lowerLetter"/>
+      <w:lvlText w:val="%8."/>
+      <w:lvlJc w:val="left"/>
+      <w:pPr>
+        <w:ind w:left="5760" w:hanging="360"/>
+      </w:pPr>
+    </w:lvl>
+    <w:lvl w:ilvl="8" w:tplc="0409001B" w:tentative="1">
+      <w:start w:val="1"/>
+      <w:numFmt w:val="lowerRoman"/>
+      <w:lvlText w:val="%9."/>
+      <w:lvlJc w:val="right"/>
+      <w:pPr>
+        <w:ind w:left="6480" w:hanging="180"/>
+      </w:pPr>
+    </w:lvl>
+  </w:abstractNum>
+  <w:abstractNum w:abstractNumId="3" w15:restartNumberingAfterBreak="0">
+    <w:nsid w:val="481468AD"/>
+    <w:multiLevelType w:val="hybridMultilevel"/>
+    <w:tmpl w:val="A764573A"/>
+    <w:lvl w:ilvl="0" w:tplc="0409000F">
+      <w:start w:val="1"/>
+      <w:numFmt w:val="decimal"/>
+      <w:lvlText w:val="%1."/>
+      <w:lvlJc w:val="left"/>
+      <w:pPr>
+        <w:ind w:left="720" w:hanging="360"/>
+      </w:pPr>
+      <w:rPr>
+        <w:rFonts w:hint="default"/>
+      </w:rPr>
+    </w:lvl>
+    <w:lvl w:ilvl="1" w:tplc="04090019" w:tentative="1">
+      <w:start w:val="1"/>
+      <w:numFmt w:val="lowerLetter"/>
+      <w:lvlText w:val="%2."/>
+      <w:lvlJc w:val="left"/>
+      <w:pPr>
+        <w:ind w:left="1440" w:hanging="360"/>
+      </w:pPr>
+    </w:lvl>
+    <w:lvl w:ilvl="2" w:tplc="0409001B" w:tentative="1">
+      <w:start w:val="1"/>
+      <w:numFmt w:val="lowerRoman"/>
+      <w:lvlText w:val="%3."/>
+      <w:lvlJc w:val="right"/>
+      <w:pPr>
+        <w:ind w:left="2160" w:hanging="180"/>
+      </w:pPr>
+    </w:lvl>
+    <w:lvl w:ilvl="3" w:tplc="0409000F" w:tentative="1">
+      <w:start w:val="1"/>
+      <w:numFmt w:val="decimal"/>
+      <w:lvlText w:val="%4."/>
+      <w:lvlJc w:val="left"/>
+      <w:pPr>
+        <w:ind w:left="2880" w:hanging="360"/>
+      </w:pPr>
+    </w:lvl>
+    <w:lvl w:ilvl="4" w:tplc="04090019" w:tentative="1">
+      <w:start w:val="1"/>
+      <w:numFmt w:val="lowerLetter"/>
+      <w:lvlText w:val="%5."/>
+      <w:lvlJc w:val="left"/>
+      <w:pPr>
+        <w:ind w:left="3600" w:hanging="360"/>
+      </w:pPr>
+    </w:lvl>
+    <w:lvl w:ilvl="5" w:tplc="0409001B" w:tentative="1">
+      <w:start w:val="1"/>
+      <w:numFmt w:val="lowerRoman"/>
+      <w:lvlText w:val="%6."/>
+      <w:lvlJc w:val="right"/>
+      <w:pPr>
+        <w:ind w:left="4320" w:hanging="180"/>
+      </w:pPr>
+    </w:lvl>
+    <w:lvl w:ilvl="6" w:tplc="0409000F" w:tentative="1">
+      <w:start w:val="1"/>
+      <w:numFmt w:val="decimal"/>
+      <w:lvlText w:val="%7."/>
+      <w:lvlJc w:val="left"/>
+      <w:pPr>
+        <w:ind w:left="5040" w:hanging="360"/>
+      </w:pPr>
+    </w:lvl>
+    <w:lvl w:ilvl="7" w:tplc="04090019" w:tentative="1">
+      <w:start w:val="1"/>
+      <w:numFmt w:val="lowerLetter"/>
+      <w:lvlText w:val="%8."/>
+      <w:lvlJc w:val="left"/>
+      <w:pPr>
+        <w:ind w:left="5760" w:hanging="360"/>
+      </w:pPr>
+    </w:lvl>
+    <w:lvl w:ilvl="8" w:tplc="0409001B" w:tentative="1">
+      <w:start w:val="1"/>
+      <w:numFmt w:val="lowerRoman"/>
+      <w:lvlText w:val="%9."/>
+      <w:lvlJc w:val="right"/>
+      <w:pPr>
+        <w:ind w:left="6480" w:hanging="180"/>
+      </w:pPr>
+    </w:lvl>
+  </w:abstractNum>
+  <w:abstractNum w:abstractNumId="4" w15:restartNumberingAfterBreak="0">
+    <w:nsid w:val="58FA2CEA"/>
+    <w:multiLevelType w:val="hybridMultilevel"/>
+    <w:tmpl w:val="A764573A"/>
+    <w:lvl w:ilvl="0" w:tplc="0409000F">
+      <w:start w:val="1"/>
+      <w:numFmt w:val="decimal"/>
+      <w:lvlText w:val="%1."/>
+      <w:lvlJc w:val="left"/>
+      <w:pPr>
+        <w:ind w:left="720" w:hanging="360"/>
+      </w:pPr>
+      <w:rPr>
+        <w:rFonts w:hint="default"/>
+      </w:rPr>
+    </w:lvl>
+    <w:lvl w:ilvl="1" w:tplc="04090019" w:tentative="1">
+      <w:start w:val="1"/>
+      <w:numFmt w:val="lowerLetter"/>
+      <w:lvlText w:val="%2."/>
+      <w:lvlJc w:val="left"/>
+      <w:pPr>
+        <w:ind w:left="1440" w:hanging="360"/>
+      </w:pPr>
+    </w:lvl>
+    <w:lvl w:ilvl="2" w:tplc="0409001B" w:tentative="1">
+      <w:start w:val="1"/>
+      <w:numFmt w:val="lowerRoman"/>
+      <w:lvlText w:val="%3."/>
+      <w:lvlJc w:val="right"/>
+      <w:pPr>
+        <w:ind w:left="2160" w:hanging="180"/>
+      </w:pPr>
+    </w:lvl>
+    <w:lvl w:ilvl="3" w:tplc="0409000F" w:tentative="1">
+      <w:start w:val="1"/>
+      <w:numFmt w:val="decimal"/>
+      <w:lvlText w:val="%4."/>
+      <w:lvlJc w:val="left"/>
+      <w:pPr>
+        <w:ind w:left="2880" w:hanging="360"/>
+      </w:pPr>
+    </w:lvl>
+    <w:lvl w:ilvl="4" w:tplc="04090019" w:tentative="1">
+      <w:start w:val="1"/>
+      <w:numFmt w:val="lowerLetter"/>
+      <w:lvlText w:val="%5."/>
+      <w:lvlJc w:val="left"/>
+      <w:pPr>
+        <w:ind w:left="3600" w:hanging="360"/>
+      </w:pPr>
+    </w:lvl>
+    <w:lvl w:ilvl="5" w:tplc="0409001B" w:tentative="1">
+      <w:start w:val="1"/>
+      <w:numFmt w:val="lowerRoman"/>
+      <w:lvlText w:val="%6."/>
+      <w:lvlJc w:val="right"/>
+      <w:pPr>
+        <w:ind w:left="4320" w:hanging="180"/>
+      </w:pPr>
+    </w:lvl>
+    <w:lvl w:ilvl="6" w:tplc="0409000F" w:tentative="1">
+      <w:start w:val="1"/>
+      <w:numFmt w:val="decimal"/>
+      <w:lvlText w:val="%7."/>
+      <w:lvlJc w:val="left"/>
+      <w:pPr>
+        <w:ind w:left="5040" w:hanging="360"/>
+      </w:pPr>
+    </w:lvl>
+    <w:lvl w:ilvl="7" w:tplc="04090019" w:tentative="1">
+      <w:start w:val="1"/>
+      <w:numFmt w:val="lowerLetter"/>
+      <w:lvlText w:val="%8."/>
+      <w:lvlJc w:val="left"/>
+      <w:pPr>
+        <w:ind w:left="5760" w:hanging="360"/>
+      </w:pPr>
+    </w:lvl>
+    <w:lvl w:ilvl="8" w:tplc="0409001B" w:tentative="1">
+      <w:start w:val="1"/>
+      <w:numFmt w:val="lowerRoman"/>
+      <w:lvlText w:val="%9."/>
+      <w:lvlJc w:val="right"/>
+      <w:pPr>
+        <w:ind w:left="6480" w:hanging="180"/>
+      </w:pPr>
+    </w:lvl>
+  </w:abstractNum>
   <w:num w:numId="1">
     <w:abstractNumId w:val="0"/>
+  </w:num>
+  <w:num w:numId="2">
+    <w:abstractNumId w:val="2"/>
+  </w:num>
+  <w:num w:numId="3">
+    <w:abstractNumId w:val="4"/>
+  </w:num>
+  <w:num w:numId="4">
+    <w:abstractNumId w:val="1"/>
+  </w:num>
+  <w:num w:numId="5">
+    <w:abstractNumId w:val="3"/>
   </w:num>
 </w:numbering>
 </file>
@@ -874,6 +1611,27 @@
     <w:name w:val="Normal"/>
     <w:qFormat/>
   </w:style>
+  <w:style w:type="paragraph" w:styleId="Heading1">
+    <w:name w:val="heading 1"/>
+    <w:basedOn w:val="Normal"/>
+    <w:next w:val="Normal"/>
+    <w:link w:val="Heading1Char"/>
+    <w:uiPriority w:val="9"/>
+    <w:qFormat/>
+    <w:rsid w:val="00050638"/>
+    <w:pPr>
+      <w:keepNext/>
+      <w:keepLines/>
+      <w:spacing w:before="240" w:after="0"/>
+      <w:outlineLvl w:val="0"/>
+    </w:pPr>
+    <w:rPr>
+      <w:rFonts w:asciiTheme="majorHAnsi" w:eastAsiaTheme="majorEastAsia" w:hAnsiTheme="majorHAnsi" w:cstheme="majorBidi"/>
+      <w:color w:val="2F5496" w:themeColor="accent1" w:themeShade="BF"/>
+      <w:sz w:val="32"/>
+      <w:szCs w:val="32"/>
+    </w:rPr>
+  </w:style>
   <w:style w:type="character" w:default="1" w:styleId="DefaultParagraphFont">
     <w:name w:val="Default Paragraph Font"/>
     <w:uiPriority w:val="1"/>
@@ -929,6 +1687,31 @@
     <w:pPr>
       <w:ind w:left="720"/>
       <w:contextualSpacing/>
+    </w:pPr>
+  </w:style>
+  <w:style w:type="character" w:customStyle="1" w:styleId="Heading1Char">
+    <w:name w:val="Heading 1 Char"/>
+    <w:basedOn w:val="DefaultParagraphFont"/>
+    <w:link w:val="Heading1"/>
+    <w:uiPriority w:val="9"/>
+    <w:rsid w:val="00050638"/>
+    <w:rPr>
+      <w:rFonts w:asciiTheme="majorHAnsi" w:eastAsiaTheme="majorEastAsia" w:hAnsiTheme="majorHAnsi" w:cstheme="majorBidi"/>
+      <w:color w:val="2F5496" w:themeColor="accent1" w:themeShade="BF"/>
+      <w:sz w:val="32"/>
+      <w:szCs w:val="32"/>
+    </w:rPr>
+  </w:style>
+  <w:style w:type="paragraph" w:styleId="TOCHeading">
+    <w:name w:val="TOC Heading"/>
+    <w:basedOn w:val="Heading1"/>
+    <w:next w:val="Normal"/>
+    <w:uiPriority w:val="39"/>
+    <w:unhideWhenUsed/>
+    <w:qFormat/>
+    <w:rsid w:val="00050638"/>
+    <w:pPr>
+      <w:outlineLvl w:val="9"/>
     </w:pPr>
   </w:style>
 </w:styles>
@@ -1227,4 +2010,16 @@
     </a:ext>
   </a:extLst>
 </a:theme>
+</file>
+
+<file path=customXml/item1.xml><?xml version="1.0" encoding="utf-8"?>
+<b:Sources xmlns:b="http://schemas.openxmlformats.org/officeDocument/2006/bibliography" xmlns="http://schemas.openxmlformats.org/officeDocument/2006/bibliography" SelectedStyle="\APASixthEditionOfficeOnline.xsl" StyleName="APA" Version="6"/>
+</file>
+
+<file path=customXml/itemProps1.xml><?xml version="1.0" encoding="utf-8"?>
+<ds:datastoreItem xmlns:ds="http://schemas.openxmlformats.org/officeDocument/2006/customXml" ds:itemID="{F1518AE3-2B72-4EBC-B7EE-0937E5D3B63B}">
+  <ds:schemaRefs>
+    <ds:schemaRef ds:uri="http://schemas.openxmlformats.org/officeDocument/2006/bibliography"/>
+  </ds:schemaRefs>
+</ds:datastoreItem>
 </file>
</xml_diff>